<commit_message>
* Started implementing basic command system.
git-svn-id: http://localhost/svn/gear/trunk@5 f7f8973e-caa7-11de-a1cf-4bfa7bdbae30
</commit_message>
<xml_diff>
--- a/Assets/Documents/Gear.docx
+++ b/Assets/Documents/Gear.docx
@@ -47,25 +47,25 @@
     <w:p>
       <w:pPr>
         <w:rPr>
-          <w:rFonts w:eastAsia="Calibri"/>
+          <w:rStyle w:val="Emphasis"/>
         </w:rPr>
       </w:pPr>
       <w:r>
         <w:rPr>
-          <w:rFonts w:eastAsia="Calibri"/>
+          <w:rStyle w:val="Emphasis"/>
         </w:rPr>
         <w:tab/>
         <w:t xml:space="preserve">In Gear, you assume the role of an adventurer seeking fortune in the world outside your small town. As your journey takes you through many landscapes, dark mines and deep dungeons, you will encounter enemies of all sorts. Battle your way across the land, facing anything and everything from rodents to fearsome demons. To </w:t>
       </w:r>
       <w:r>
         <w:rPr>
-          <w:rFonts w:eastAsia="Calibri"/>
+          <w:rStyle w:val="Emphasis"/>
         </w:rPr>
         <w:t>survive your journey</w:t>
       </w:r>
       <w:r>
         <w:rPr>
-          <w:rFonts w:eastAsia="Calibri"/>
+          <w:rStyle w:val="Emphasis"/>
         </w:rPr>
         <w:t>, you will need to equip yourself with the best gear...</w:t>
       </w:r>
@@ -643,7 +643,6 @@
   <w:style w:type="character" w:default="1" w:styleId="DefaultParagraphFont">
     <w:name w:val="Default Paragraph Font"/>
     <w:uiPriority w:val="1"/>
-    <w:semiHidden/>
     <w:unhideWhenUsed/>
   </w:style>
   <w:style w:type="table" w:default="1" w:styleId="TableNormal">

</xml_diff>